<commit_message>
routing: nach word konvertiert
</commit_message>
<xml_diff>
--- a/text/angular-routing/dist/artikel.docx
+++ b/text/angular-routing/dist/artikel.docx
@@ -6,16 +6,28 @@
       <w:pPr>
         <w:pStyle w:val="iLeserfhrung"/>
         <w:outlineLvl w:val="0"/>
+        <w:rPr>
+          <w:lang w:val="en-US"/>
+        </w:rPr>
       </w:pPr>
       <w:proofErr w:type="spellStart"/>
       <w:r>
+        <w:rPr>
+          <w:lang w:val="en-US"/>
+        </w:rPr>
         <w:t>Webrontend</w:t>
       </w:r>
       <w:proofErr w:type="spellEnd"/>
       <w:r>
+        <w:rPr>
+          <w:lang w:val="en-US"/>
+        </w:rPr>
         <w:t xml:space="preserve"> </w:t>
       </w:r>
       <w:r>
+        <w:rPr>
+          <w:lang w:val="en-US"/>
+        </w:rPr>
         <w:t>Development</w:t>
       </w:r>
     </w:p>
@@ -23,14 +35,26 @@
       <w:pPr>
         <w:pStyle w:val="iDachzeile"/>
         <w:outlineLvl w:val="0"/>
-      </w:pPr>
-      <w:r>
+        <w:rPr>
+          <w:lang w:val="en-US"/>
+        </w:rPr>
+      </w:pPr>
+      <w:r>
+        <w:rPr>
+          <w:lang w:val="en-US"/>
+        </w:rPr>
         <w:t>Angular</w:t>
       </w:r>
       <w:r>
+        <w:rPr>
+          <w:lang w:val="en-US"/>
+        </w:rPr>
         <w:t xml:space="preserve"> </w:t>
       </w:r>
       <w:r>
+        <w:rPr>
+          <w:lang w:val="en-US"/>
+        </w:rPr>
         <w:t>2.0</w:t>
       </w:r>
     </w:p>
@@ -38,9 +62,29 @@
       <w:pPr>
         <w:pStyle w:val="iHeadline"/>
         <w:outlineLvl w:val="0"/>
-      </w:pPr>
-      <w:r>
-        <w:t>Routing mit Angular 2.0</w:t>
+        <w:rPr>
+          <w:lang w:val="en-US"/>
+        </w:rPr>
+      </w:pPr>
+      <w:r>
+        <w:rPr>
+          <w:lang w:val="en-US"/>
+        </w:rPr>
+        <w:t xml:space="preserve">Routing </w:t>
+      </w:r>
+      <w:proofErr w:type="spellStart"/>
+      <w:r>
+        <w:rPr>
+          <w:lang w:val="en-US"/>
+        </w:rPr>
+        <w:t>mit</w:t>
+      </w:r>
+      <w:proofErr w:type="spellEnd"/>
+      <w:r>
+        <w:rPr>
+          <w:lang w:val="en-US"/>
+        </w:rPr>
+        <w:t xml:space="preserve"> Angular 2.0</w:t>
       </w:r>
     </w:p>
     <w:p>
@@ -118,9 +162,13 @@
           <w:sz w:val="21"/>
           <w:szCs w:val="21"/>
         </w:rPr>
-        <w:t>(</w:t>
-      </w:r>
-      <w:r>
+        <w:t>(Screenshot 1)</w:t>
+      </w:r>
+    </w:p>
+    <w:p>
+      <w:pPr>
+        <w:pStyle w:val="iBody"/>
+        <w:ind w:firstLine="0"/>
         <w:rPr>
           <w:rStyle w:val="apple-style-span"/>
           <w:rFonts w:ascii="Helvetica" w:hAnsi="Helvetica" w:cs="Helvetica"/>
@@ -128,8 +176,7 @@
           <w:sz w:val="21"/>
           <w:szCs w:val="21"/>
         </w:rPr>
-        <w:t>Screenshot</w:t>
-      </w:r>
+      </w:pPr>
       <w:r>
         <w:rPr>
           <w:rStyle w:val="apple-style-span"/>
@@ -138,60 +185,7 @@
           <w:sz w:val="21"/>
           <w:szCs w:val="21"/>
         </w:rPr>
-        <w:t xml:space="preserve"> </w:t>
-      </w:r>
-      <w:r>
-        <w:rPr>
-          <w:rStyle w:val="apple-style-span"/>
-          <w:rFonts w:ascii="Helvetica" w:hAnsi="Helvetica" w:cs="Helvetica"/>
-          <w:color w:val="FF0000"/>
-          <w:sz w:val="21"/>
-          <w:szCs w:val="21"/>
-        </w:rPr>
-        <w:t>1</w:t>
-      </w:r>
-      <w:r>
-        <w:rPr>
-          <w:rStyle w:val="apple-style-span"/>
-          <w:rFonts w:ascii="Helvetica" w:hAnsi="Helvetica" w:cs="Helvetica"/>
-          <w:color w:val="FF0000"/>
-          <w:sz w:val="21"/>
-          <w:szCs w:val="21"/>
-        </w:rPr>
-        <w:t>)</w:t>
-      </w:r>
-    </w:p>
-    <w:p>
-      <w:pPr>
-        <w:pStyle w:val="iBody"/>
-        <w:ind w:firstLine="0"/>
-        <w:rPr>
-          <w:rStyle w:val="apple-style-span"/>
-          <w:rFonts w:ascii="Helvetica" w:hAnsi="Helvetica" w:cs="Helvetica"/>
-          <w:color w:val="FF0000"/>
-          <w:sz w:val="21"/>
-          <w:szCs w:val="21"/>
-        </w:rPr>
-      </w:pPr>
-      <w:r>
-        <w:rPr>
-          <w:rStyle w:val="apple-style-span"/>
-          <w:rFonts w:ascii="Helvetica" w:hAnsi="Helvetica" w:cs="Helvetica"/>
-          <w:color w:val="FF0000"/>
-          <w:sz w:val="21"/>
-          <w:szCs w:val="21"/>
-        </w:rPr>
-        <w:t>(Screenshot 2</w:t>
-      </w:r>
-      <w:r>
-        <w:rPr>
-          <w:rStyle w:val="apple-style-span"/>
-          <w:rFonts w:ascii="Helvetica" w:hAnsi="Helvetica" w:cs="Helvetica"/>
-          <w:color w:val="FF0000"/>
-          <w:sz w:val="21"/>
-          <w:szCs w:val="21"/>
-        </w:rPr>
-        <w:t>)</w:t>
+        <w:t>(Screenshot 2)</w:t>
       </w:r>
     </w:p>
     <w:p>
@@ -325,6 +319,7 @@
           <w:sz w:val="18"/>
           <w:szCs w:val="18"/>
           <w:bdr w:val="none" w:sz="0" w:space="0" w:color="auto" w:frame="1"/>
+          <w:lang w:val="en-US"/>
         </w:rPr>
       </w:pPr>
       <w:proofErr w:type="gramStart"/>
@@ -336,6 +331,7 @@
           <w:sz w:val="18"/>
           <w:szCs w:val="18"/>
           <w:bdr w:val="none" w:sz="0" w:space="0" w:color="auto" w:frame="1"/>
+          <w:lang w:val="en-US"/>
         </w:rPr>
         <w:t>&lt;!--</w:t>
       </w:r>
@@ -348,6 +344,7 @@
           <w:sz w:val="18"/>
           <w:szCs w:val="18"/>
           <w:bdr w:val="none" w:sz="0" w:space="0" w:color="auto" w:frame="1"/>
+          <w:lang w:val="en-US"/>
         </w:rPr>
         <w:t xml:space="preserve"> index.html --&gt;</w:t>
       </w:r>
@@ -711,6 +708,7 @@
           <w:bdr w:val="none" w:sz="0" w:space="0" w:color="auto" w:frame="1"/>
           <w:lang w:val="en-US"/>
         </w:rPr>
+        <w:lastRenderedPageBreak/>
         <w:t xml:space="preserve">            </w:t>
       </w:r>
       <w:proofErr w:type="spellStart"/>
@@ -1687,17 +1685,7 @@
           <w:color w:val="000000"/>
           <w:szCs w:val="20"/>
         </w:rPr>
-        <w:t xml:space="preserve">Vorausgesetzt, es ist bereits eine Grundstruktur der </w:t>
-      </w:r>
-      <w:r>
-        <w:rPr>
-          <w:rStyle w:val="apple-style-span"/>
-          <w:rFonts w:cs="Arial"/>
-          <w:color w:val="000000"/>
-          <w:szCs w:val="20"/>
-        </w:rPr>
-        <w:lastRenderedPageBreak/>
-        <w:t>Anwendung mit mehreren Komponenten vorhanden, sind drei Schritte nötig, um den Router zu verwenden:</w:t>
+        <w:t>Vorausgesetzt, es ist bereits eine Grundstruktur der Anwendung mit mehreren Komponenten vorhanden, sind drei Schritte nötig, um den Router zu verwenden:</w:t>
       </w:r>
     </w:p>
     <w:p>
@@ -2145,6 +2133,7 @@
         <w:rPr>
           <w:rFonts w:ascii="Consolas" w:hAnsi="Consolas" w:cs="Consolas"/>
           <w:color w:val="000000"/>
+          <w:lang w:val="en-US"/>
         </w:rPr>
       </w:pPr>
       <w:proofErr w:type="gramStart"/>
@@ -2156,8 +2145,22 @@
           <w:sz w:val="18"/>
           <w:szCs w:val="18"/>
           <w:bdr w:val="none" w:sz="0" w:space="0" w:color="auto" w:frame="1"/>
-        </w:rPr>
-        <w:t xml:space="preserve">{ </w:t>
+          <w:lang w:val="en-US"/>
+        </w:rPr>
+        <w:t>{ path</w:t>
+      </w:r>
+      <w:proofErr w:type="gramEnd"/>
+      <w:r>
+        <w:rPr>
+          <w:rStyle w:val="HTMLCode"/>
+          <w:rFonts w:ascii="Consolas" w:hAnsi="Consolas" w:cs="Consolas"/>
+          <w:color w:val="000000"/>
+          <w:sz w:val="18"/>
+          <w:szCs w:val="18"/>
+          <w:bdr w:val="none" w:sz="0" w:space="0" w:color="auto" w:frame="1"/>
+          <w:lang w:val="en-US"/>
+        </w:rPr>
+        <w:t>: '/path', name: '</w:t>
       </w:r>
       <w:proofErr w:type="spellStart"/>
       <w:r>
@@ -2168,21 +2171,22 @@
           <w:sz w:val="18"/>
           <w:szCs w:val="18"/>
           <w:bdr w:val="none" w:sz="0" w:space="0" w:color="auto" w:frame="1"/>
-        </w:rPr>
-        <w:t>path</w:t>
+          <w:lang w:val="en-US"/>
+        </w:rPr>
+        <w:t>MyRoute</w:t>
       </w:r>
       <w:proofErr w:type="spellEnd"/>
-      <w:proofErr w:type="gramEnd"/>
-      <w:r>
-        <w:rPr>
-          <w:rStyle w:val="HTMLCode"/>
-          <w:rFonts w:ascii="Consolas" w:hAnsi="Consolas" w:cs="Consolas"/>
-          <w:color w:val="000000"/>
-          <w:sz w:val="18"/>
-          <w:szCs w:val="18"/>
-          <w:bdr w:val="none" w:sz="0" w:space="0" w:color="auto" w:frame="1"/>
-        </w:rPr>
-        <w:t>: '/</w:t>
+      <w:r>
+        <w:rPr>
+          <w:rStyle w:val="HTMLCode"/>
+          <w:rFonts w:ascii="Consolas" w:hAnsi="Consolas" w:cs="Consolas"/>
+          <w:color w:val="000000"/>
+          <w:sz w:val="18"/>
+          <w:szCs w:val="18"/>
+          <w:bdr w:val="none" w:sz="0" w:space="0" w:color="auto" w:frame="1"/>
+          <w:lang w:val="en-US"/>
+        </w:rPr>
+        <w:t xml:space="preserve">', component: </w:t>
       </w:r>
       <w:proofErr w:type="spellStart"/>
       <w:r>
@@ -2193,8 +2197,9 @@
           <w:sz w:val="18"/>
           <w:szCs w:val="18"/>
           <w:bdr w:val="none" w:sz="0" w:space="0" w:color="auto" w:frame="1"/>
-        </w:rPr>
-        <w:t>path</w:t>
+          <w:lang w:val="en-US"/>
+        </w:rPr>
+        <w:t>MyComponent</w:t>
       </w:r>
       <w:proofErr w:type="spellEnd"/>
       <w:r>
@@ -2205,102 +2210,7 @@
           <w:sz w:val="18"/>
           <w:szCs w:val="18"/>
           <w:bdr w:val="none" w:sz="0" w:space="0" w:color="auto" w:frame="1"/>
-        </w:rPr>
-        <w:t xml:space="preserve">', </w:t>
-      </w:r>
-      <w:proofErr w:type="spellStart"/>
-      <w:r>
-        <w:rPr>
-          <w:rStyle w:val="HTMLCode"/>
-          <w:rFonts w:ascii="Consolas" w:hAnsi="Consolas" w:cs="Consolas"/>
-          <w:color w:val="000000"/>
-          <w:sz w:val="18"/>
-          <w:szCs w:val="18"/>
-          <w:bdr w:val="none" w:sz="0" w:space="0" w:color="auto" w:frame="1"/>
-        </w:rPr>
-        <w:t>name</w:t>
-      </w:r>
-      <w:proofErr w:type="spellEnd"/>
-      <w:r>
-        <w:rPr>
-          <w:rStyle w:val="HTMLCode"/>
-          <w:rFonts w:ascii="Consolas" w:hAnsi="Consolas" w:cs="Consolas"/>
-          <w:color w:val="000000"/>
-          <w:sz w:val="18"/>
-          <w:szCs w:val="18"/>
-          <w:bdr w:val="none" w:sz="0" w:space="0" w:color="auto" w:frame="1"/>
-        </w:rPr>
-        <w:t>: '</w:t>
-      </w:r>
-      <w:proofErr w:type="spellStart"/>
-      <w:r>
-        <w:rPr>
-          <w:rStyle w:val="HTMLCode"/>
-          <w:rFonts w:ascii="Consolas" w:hAnsi="Consolas" w:cs="Consolas"/>
-          <w:color w:val="000000"/>
-          <w:sz w:val="18"/>
-          <w:szCs w:val="18"/>
-          <w:bdr w:val="none" w:sz="0" w:space="0" w:color="auto" w:frame="1"/>
-        </w:rPr>
-        <w:t>MyRoute</w:t>
-      </w:r>
-      <w:proofErr w:type="spellEnd"/>
-      <w:r>
-        <w:rPr>
-          <w:rStyle w:val="HTMLCode"/>
-          <w:rFonts w:ascii="Consolas" w:hAnsi="Consolas" w:cs="Consolas"/>
-          <w:color w:val="000000"/>
-          <w:sz w:val="18"/>
-          <w:szCs w:val="18"/>
-          <w:bdr w:val="none" w:sz="0" w:space="0" w:color="auto" w:frame="1"/>
-        </w:rPr>
-        <w:t xml:space="preserve">', </w:t>
-      </w:r>
-      <w:proofErr w:type="spellStart"/>
-      <w:r>
-        <w:rPr>
-          <w:rStyle w:val="HTMLCode"/>
-          <w:rFonts w:ascii="Consolas" w:hAnsi="Consolas" w:cs="Consolas"/>
-          <w:color w:val="000000"/>
-          <w:sz w:val="18"/>
-          <w:szCs w:val="18"/>
-          <w:bdr w:val="none" w:sz="0" w:space="0" w:color="auto" w:frame="1"/>
-        </w:rPr>
-        <w:t>component</w:t>
-      </w:r>
-      <w:proofErr w:type="spellEnd"/>
-      <w:r>
-        <w:rPr>
-          <w:rStyle w:val="HTMLCode"/>
-          <w:rFonts w:ascii="Consolas" w:hAnsi="Consolas" w:cs="Consolas"/>
-          <w:color w:val="000000"/>
-          <w:sz w:val="18"/>
-          <w:szCs w:val="18"/>
-          <w:bdr w:val="none" w:sz="0" w:space="0" w:color="auto" w:frame="1"/>
-        </w:rPr>
-        <w:t xml:space="preserve">: </w:t>
-      </w:r>
-      <w:proofErr w:type="spellStart"/>
-      <w:r>
-        <w:rPr>
-          <w:rStyle w:val="HTMLCode"/>
-          <w:rFonts w:ascii="Consolas" w:hAnsi="Consolas" w:cs="Consolas"/>
-          <w:color w:val="000000"/>
-          <w:sz w:val="18"/>
-          <w:szCs w:val="18"/>
-          <w:bdr w:val="none" w:sz="0" w:space="0" w:color="auto" w:frame="1"/>
-        </w:rPr>
-        <w:t>MyComponent</w:t>
-      </w:r>
-      <w:proofErr w:type="spellEnd"/>
-      <w:r>
-        <w:rPr>
-          <w:rStyle w:val="HTMLCode"/>
-          <w:rFonts w:ascii="Consolas" w:hAnsi="Consolas" w:cs="Consolas"/>
-          <w:color w:val="000000"/>
-          <w:sz w:val="18"/>
-          <w:szCs w:val="18"/>
-          <w:bdr w:val="none" w:sz="0" w:space="0" w:color="auto" w:frame="1"/>
+          <w:lang w:val="en-US"/>
         </w:rPr>
         <w:t xml:space="preserve"> }</w:t>
       </w:r>
@@ -2314,6 +2224,7 @@
           <w:rFonts w:cs="Arial"/>
           <w:color w:val="000000"/>
           <w:szCs w:val="20"/>
+          <w:lang w:val="en-US"/>
         </w:rPr>
       </w:pPr>
     </w:p>
@@ -2678,14 +2589,10 @@
       <w:pPr>
         <w:pStyle w:val="iBody"/>
         <w:ind w:firstLine="0"/>
-        <w:rPr>
-          <w:lang w:val="en-US"/>
-        </w:rPr>
       </w:pPr>
       <w:r>
         <w:rPr>
           <w:color w:val="FF0000"/>
-          <w:lang w:val="en-US"/>
         </w:rPr>
         <w:t>((</w:t>
       </w:r>
@@ -2693,7 +2600,6 @@
       <w:r>
         <w:rPr>
           <w:color w:val="FF0000"/>
-          <w:lang w:val="en-US"/>
         </w:rPr>
         <w:t>Listingkasten</w:t>
       </w:r>
@@ -2701,7 +2607,6 @@
       <w:r>
         <w:rPr>
           <w:color w:val="FF0000"/>
-          <w:lang w:val="en-US"/>
         </w:rPr>
         <w:t>))</w:t>
       </w:r>
@@ -3091,7 +2996,6 @@
           <w:bdr w:val="none" w:sz="0" w:space="0" w:color="auto" w:frame="1"/>
           <w:lang w:val="en-US"/>
         </w:rPr>
-        <w:lastRenderedPageBreak/>
         <w:t xml:space="preserve">  </w:t>
       </w:r>
       <w:proofErr w:type="spellStart"/>
@@ -3214,6 +3118,7 @@
           <w:bdr w:val="none" w:sz="0" w:space="0" w:color="auto" w:frame="1"/>
           <w:lang w:val="en-US"/>
         </w:rPr>
+        <w:lastRenderedPageBreak/>
         <w:t>})</w:t>
       </w:r>
     </w:p>
@@ -3296,17 +3201,29 @@
         <w:pStyle w:val="iBodyohneEinzug"/>
         <w:rPr>
           <w:color w:val="FF0000"/>
+          <w:lang w:val="en-US"/>
         </w:rPr>
       </w:pPr>
       <w:r>
         <w:rPr>
           <w:color w:val="FF0000"/>
-        </w:rPr>
-        <w:t>((Ende</w:t>
-      </w:r>
+          <w:lang w:val="en-US"/>
+        </w:rPr>
+        <w:t>((</w:t>
+      </w:r>
+      <w:proofErr w:type="spellStart"/>
       <w:r>
         <w:rPr>
           <w:color w:val="FF0000"/>
+          <w:lang w:val="en-US"/>
+        </w:rPr>
+        <w:t>Ende</w:t>
+      </w:r>
+      <w:proofErr w:type="spellEnd"/>
+      <w:r>
+        <w:rPr>
+          <w:color w:val="FF0000"/>
+          <w:lang w:val="en-US"/>
         </w:rPr>
         <w:t xml:space="preserve"> </w:t>
       </w:r>
@@ -3314,6 +3231,7 @@
       <w:r>
         <w:rPr>
           <w:color w:val="FF0000"/>
+          <w:lang w:val="en-US"/>
         </w:rPr>
         <w:t>Listingingkasten</w:t>
       </w:r>
@@ -3321,6 +3239,7 @@
       <w:r>
         <w:rPr>
           <w:color w:val="FF0000"/>
+          <w:lang w:val="en-US"/>
         </w:rPr>
         <w:t>))</w:t>
       </w:r>
@@ -3329,6 +3248,9 @@
       <w:pPr>
         <w:pStyle w:val="iBody"/>
         <w:ind w:firstLine="0"/>
+        <w:rPr>
+          <w:lang w:val="en-US"/>
+        </w:rPr>
       </w:pPr>
     </w:p>
     <w:p>
@@ -3564,20 +3486,13 @@
       <w:pPr>
         <w:pStyle w:val="iBody"/>
         <w:ind w:firstLine="0"/>
-        <w:rPr>
-          <w:lang w:val="en-US"/>
-        </w:rPr>
-      </w:pPr>
-      <w:r>
-        <w:rPr>
-          <w:lang w:val="en-US"/>
-        </w:rPr>
+      </w:pPr>
+      <w:r>
         <w:br/>
       </w:r>
       <w:r>
         <w:rPr>
           <w:color w:val="FF0000"/>
-          <w:lang w:val="en-US"/>
         </w:rPr>
         <w:t>((</w:t>
       </w:r>
@@ -3585,7 +3500,6 @@
       <w:r>
         <w:rPr>
           <w:color w:val="FF0000"/>
-          <w:lang w:val="en-US"/>
         </w:rPr>
         <w:t>Listingkasten</w:t>
       </w:r>
@@ -3593,7 +3507,6 @@
       <w:r>
         <w:rPr>
           <w:color w:val="FF0000"/>
-          <w:lang w:val="en-US"/>
         </w:rPr>
         <w:t>))</w:t>
       </w:r>
@@ -4256,44 +4169,14 @@
       <w:pPr>
         <w:pStyle w:val="iBody"/>
         <w:ind w:firstLine="0"/>
-        <w:rPr>
-          <w:lang w:val="en-US"/>
-        </w:rPr>
       </w:pPr>
       <w:r>
         <w:rPr>
           <w:color w:val="FF0000"/>
-          <w:lang w:val="en-US"/>
-        </w:rPr>
-        <w:t>(</w:t>
-      </w:r>
-      <w:proofErr w:type="spellStart"/>
-      <w:r>
-        <w:rPr>
-          <w:color w:val="FF0000"/>
-          <w:lang w:val="en-US"/>
-        </w:rPr>
-        <w:t>Bild</w:t>
-      </w:r>
-      <w:proofErr w:type="spellEnd"/>
-      <w:r>
-        <w:rPr>
-          <w:color w:val="FF0000"/>
-          <w:lang w:val="en-US"/>
-        </w:rPr>
-        <w:t xml:space="preserve"> 2</w:t>
-      </w:r>
-      <w:r>
-        <w:rPr>
-          <w:color w:val="FF0000"/>
-          <w:lang w:val="en-US"/>
-        </w:rPr>
-        <w:t>)</w:t>
-      </w:r>
-      <w:r>
-        <w:rPr>
-          <w:lang w:val="en-US"/>
-        </w:rPr>
+        </w:rPr>
+        <w:t>(Bild 2)</w:t>
+      </w:r>
+      <w:r>
         <w:br/>
       </w:r>
     </w:p>
@@ -4330,17 +4213,7 @@
           <w:color w:val="000000"/>
           <w:szCs w:val="20"/>
         </w:rPr>
-        <w:t xml:space="preserve">Nun sind die Routen und deren Pfade konfiguriert, doch es ist noch nicht klar, wo die jeweiligen Komponenten im Template angezeigt werden sollen. Für diesen Zweck wird </w:t>
-      </w:r>
-      <w:r>
-        <w:rPr>
-          <w:rStyle w:val="apple-style-span"/>
-          <w:rFonts w:cs="Arial"/>
-          <w:color w:val="000000"/>
-          <w:szCs w:val="20"/>
-        </w:rPr>
-        <w:lastRenderedPageBreak/>
-        <w:t>die Direktive</w:t>
+        <w:t>Nun sind die Routen und deren Pfade konfiguriert, doch es ist noch nicht klar, wo die jeweiligen Komponenten im Template angezeigt werden sollen. Für diesen Zweck wird die Direktive</w:t>
       </w:r>
       <w:r>
         <w:rPr>
@@ -4434,7 +4307,17 @@
           <w:color w:val="000000"/>
           <w:szCs w:val="20"/>
         </w:rPr>
-        <w:t>verwendet. An der Stelle, wo diese Direktive ins Template eingebunden wird, soll der Router die jeweils aktuelle Komponente dynamisch austauschen.</w:t>
+        <w:t xml:space="preserve">verwendet. An der Stelle, wo </w:t>
+      </w:r>
+      <w:r>
+        <w:rPr>
+          <w:rStyle w:val="apple-style-span"/>
+          <w:rFonts w:cs="Arial"/>
+          <w:color w:val="000000"/>
+          <w:szCs w:val="20"/>
+        </w:rPr>
+        <w:lastRenderedPageBreak/>
+        <w:t>diese Direktive ins Template eingebunden wird, soll der Router die jeweils aktuelle Komponente dynamisch austauschen.</w:t>
       </w:r>
     </w:p>
     <w:p>
@@ -5259,19 +5142,34 @@
       <w:pPr>
         <w:pStyle w:val="iZwiti"/>
         <w:outlineLvl w:val="0"/>
-      </w:pPr>
-      <w:r>
-        <w:rPr>
-          <w:rStyle w:val="apple-style-span"/>
-          <w:rFonts w:cs="Arial"/>
-          <w:color w:val="000000"/>
-          <w:szCs w:val="20"/>
+        <w:rPr>
+          <w:lang w:val="en-US"/>
+        </w:rPr>
+      </w:pPr>
+      <w:r>
+        <w:rPr>
+          <w:rStyle w:val="apple-style-span"/>
+          <w:rFonts w:cs="Arial"/>
+          <w:color w:val="000000"/>
+          <w:szCs w:val="20"/>
+          <w:lang w:val="en-US"/>
         </w:rPr>
         <w:br/>
       </w:r>
       <w:r>
-        <w:t>3. Routing booten</w:t>
-      </w:r>
+        <w:rPr>
+          <w:lang w:val="en-US"/>
+        </w:rPr>
+        <w:t xml:space="preserve">3. Routing </w:t>
+      </w:r>
+      <w:proofErr w:type="spellStart"/>
+      <w:r>
+        <w:rPr>
+          <w:lang w:val="en-US"/>
+        </w:rPr>
+        <w:t>booten</w:t>
+      </w:r>
+      <w:proofErr w:type="spellEnd"/>
     </w:p>
     <w:p>
       <w:pPr>
@@ -5506,16 +5404,7 @@
           <w:color w:val="000000"/>
           <w:szCs w:val="20"/>
         </w:rPr>
-        <w:t xml:space="preserve"> (DI)" haben wir in Ausgabe 02/2016 kennengelernt</w:t>
-      </w:r>
-      <w:r>
-        <w:rPr>
-          <w:rStyle w:val="apple-style-span"/>
-          <w:rFonts w:cs="Arial"/>
-          <w:color w:val="000000"/>
-          <w:szCs w:val="20"/>
-        </w:rPr>
-        <w:t>.</w:t>
+        <w:t xml:space="preserve"> (DI)" haben wir in Ausgabe 02/2016 kennengelernt.</w:t>
       </w:r>
     </w:p>
     <w:p>
@@ -5797,7 +5686,7 @@
           <w:color w:val="000000"/>
           <w:szCs w:val="20"/>
         </w:rPr>
-        <w:t xml:space="preserve">Benutzbar wird das Routing natürlich erst mit klickbaren </w:t>
+        <w:t xml:space="preserve">Benutzbar wird das Routing natürlich erst mit klickbaren Links innerhalb der Anwendung. Wichtig ist hierbei, dass Verlinkungen zwischen den Zuständen nicht manuell </w:t>
       </w:r>
       <w:r>
         <w:rPr>
@@ -5807,7 +5696,7 @@
           <w:szCs w:val="20"/>
         </w:rPr>
         <w:lastRenderedPageBreak/>
-        <w:t xml:space="preserve">Links innerhalb der Anwendung. Wichtig ist hierbei, dass Verlinkungen zwischen den Zuständen nicht manuell gesetzt, sondern automatisch erstellt werden! Das hat den Vorteil, dass die tatsächliche URL nicht vom Entwickler fest einprogrammiert werden muss. Außerdem wird so sichergestellt, dass die aktuelle Strategie verwendet wird. Bei der Verwendung der HTML5 </w:t>
+        <w:t xml:space="preserve">gesetzt, sondern automatisch erstellt werden! Das hat den Vorteil, dass die tatsächliche URL nicht vom Entwickler fest einprogrammiert werden muss. Außerdem wird so sichergestellt, dass die aktuelle Strategie verwendet wird. Bei der Verwendung der HTML5 </w:t>
       </w:r>
       <w:proofErr w:type="spellStart"/>
       <w:r>
@@ -6079,6 +5968,7 @@
           <w:rFonts w:cs="Arial"/>
           <w:color w:val="000000"/>
           <w:szCs w:val="20"/>
+          <w:lang w:val="en-US"/>
         </w:rPr>
       </w:pPr>
     </w:p>
@@ -6500,25 +6390,7 @@
           <w:color w:val="000000"/>
           <w:szCs w:val="20"/>
         </w:rPr>
-        <w:t xml:space="preserve"> oder per Bookmark aufgerufen wird. Dieser Fall wird von Angular ohne Probleme berücksichtigt. Es muss aber sichergestellt werden, dass auch der Webserver bereit für eine Single-Page-Anwendung ist.</w:t>
-      </w:r>
-      <w:r>
-        <w:rPr>
-          <w:rStyle w:val="apple-style-span"/>
-          <w:rFonts w:cs="Arial"/>
-          <w:color w:val="000000"/>
-          <w:szCs w:val="20"/>
-        </w:rPr>
-        <w:t xml:space="preserve"> </w:t>
-      </w:r>
-      <w:r>
-        <w:rPr>
-          <w:rStyle w:val="apple-style-span"/>
-          <w:rFonts w:cs="Arial"/>
-          <w:color w:val="000000"/>
-          <w:szCs w:val="20"/>
-        </w:rPr>
-        <w:t>Bei einer Route handelt es sich nicht um einen echten Verzeichnispfad auf dem Server.</w:t>
+        <w:t xml:space="preserve"> oder per Bookmark aufgerufen wird. Dieser Fall wird von Angular ohne Probleme berücksichtigt. Es muss aber sichergestellt werden, dass auch der Webserver bereit für eine Single-Page-Anwendung ist. Bei einer Route handelt es sich nicht um einen echten Verzeichnispfad auf dem Server.</w:t>
       </w:r>
       <w:r>
         <w:rPr>
@@ -6653,25 +6525,7 @@
           <w:color w:val="000000"/>
           <w:szCs w:val="20"/>
         </w:rPr>
-        <w:t>ausgeliefert wird.</w:t>
-      </w:r>
-      <w:r>
-        <w:rPr>
-          <w:rStyle w:val="apple-style-span"/>
-          <w:rFonts w:cs="Arial"/>
-          <w:color w:val="000000"/>
-          <w:szCs w:val="20"/>
-        </w:rPr>
-        <w:t xml:space="preserve"> </w:t>
-      </w:r>
-      <w:r>
-        <w:rPr>
-          <w:rStyle w:val="apple-style-span"/>
-          <w:rFonts w:cs="Arial"/>
-          <w:color w:val="000000"/>
-          <w:szCs w:val="20"/>
-        </w:rPr>
-        <w:t xml:space="preserve">Dieses Verhalten kann im </w:t>
+        <w:t xml:space="preserve">ausgeliefert wird. Dieses Verhalten kann im </w:t>
       </w:r>
       <w:proofErr w:type="gramStart"/>
       <w:r>
@@ -6749,17 +6603,7 @@
           <w:color w:val="000000"/>
           <w:szCs w:val="20"/>
         </w:rPr>
-        <w:t xml:space="preserve">Dabei gilt zu beachten, dass nur Routen-Aufrufe auf die </w:t>
-      </w:r>
-      <w:r>
-        <w:rPr>
-          <w:rStyle w:val="apple-style-span"/>
-          <w:rFonts w:cs="Arial"/>
-          <w:color w:val="000000"/>
-          <w:szCs w:val="20"/>
-        </w:rPr>
-        <w:lastRenderedPageBreak/>
-        <w:t>HTML-Seite verwiesen werden dürfen, nicht aber die Anwendung und statische Elemente (Bilder, etc.).</w:t>
+        <w:t>Dabei gilt zu beachten, dass nur Routen-Aufrufe auf die HTML-Seite verwiesen werden dürfen, nicht aber die Anwendung und statische Elemente (Bilder, etc.).</w:t>
       </w:r>
     </w:p>
     <w:p>
@@ -6780,15 +6624,8 @@
           <w:color w:val="000000"/>
           <w:szCs w:val="20"/>
         </w:rPr>
+        <w:lastRenderedPageBreak/>
         <w:br/>
-      </w:r>
-      <w:r>
-        <w:rPr>
-          <w:rStyle w:val="apple-style-span"/>
-          <w:rFonts w:cs="Arial"/>
-          <w:color w:val="000000"/>
-          <w:szCs w:val="20"/>
-        </w:rPr>
         <w:t>In der</w:t>
       </w:r>
       <w:r>
@@ -6849,6 +6686,7 @@
           <w:sz w:val="18"/>
           <w:szCs w:val="18"/>
           <w:bdr w:val="none" w:sz="0" w:space="0" w:color="auto" w:frame="1"/>
+          <w:lang w:val="en-US"/>
         </w:rPr>
       </w:pPr>
       <w:proofErr w:type="gramStart"/>
@@ -6860,6 +6698,7 @@
           <w:sz w:val="18"/>
           <w:szCs w:val="18"/>
           <w:bdr w:val="none" w:sz="0" w:space="0" w:color="auto" w:frame="1"/>
+          <w:lang w:val="en-US"/>
         </w:rPr>
         <w:t>&lt;!--</w:t>
       </w:r>
@@ -6872,6 +6711,7 @@
           <w:sz w:val="18"/>
           <w:szCs w:val="18"/>
           <w:bdr w:val="none" w:sz="0" w:space="0" w:color="auto" w:frame="1"/>
+          <w:lang w:val="en-US"/>
         </w:rPr>
         <w:t xml:space="preserve"> index.html --&gt;</w:t>
       </w:r>
@@ -6890,18 +6730,20 @@
         <w:rPr>
           <w:rFonts w:ascii="Consolas" w:hAnsi="Consolas" w:cs="Consolas"/>
           <w:color w:val="000000"/>
-        </w:rPr>
-      </w:pPr>
-      <w:r>
-        <w:rPr>
-          <w:rStyle w:val="HTMLCode"/>
-          <w:rFonts w:ascii="Consolas" w:hAnsi="Consolas" w:cs="Consolas"/>
-          <w:color w:val="000000"/>
-          <w:sz w:val="18"/>
-          <w:szCs w:val="18"/>
-          <w:bdr w:val="none" w:sz="0" w:space="0" w:color="auto" w:frame="1"/>
-        </w:rPr>
-        <w:t>&lt;</w:t>
+          <w:lang w:val="en-US"/>
+        </w:rPr>
+      </w:pPr>
+      <w:r>
+        <w:rPr>
+          <w:rStyle w:val="HTMLCode"/>
+          <w:rFonts w:ascii="Consolas" w:hAnsi="Consolas" w:cs="Consolas"/>
+          <w:color w:val="000000"/>
+          <w:sz w:val="18"/>
+          <w:szCs w:val="18"/>
+          <w:bdr w:val="none" w:sz="0" w:space="0" w:color="auto" w:frame="1"/>
+          <w:lang w:val="en-US"/>
+        </w:rPr>
+        <w:t xml:space="preserve">&lt;base </w:t>
       </w:r>
       <w:proofErr w:type="spellStart"/>
       <w:r>
@@ -6912,8 +6754,9 @@
           <w:sz w:val="18"/>
           <w:szCs w:val="18"/>
           <w:bdr w:val="none" w:sz="0" w:space="0" w:color="auto" w:frame="1"/>
-        </w:rPr>
-        <w:t>base</w:t>
+          <w:lang w:val="en-US"/>
+        </w:rPr>
+        <w:t>href</w:t>
       </w:r>
       <w:proofErr w:type="spellEnd"/>
       <w:r>
@@ -6924,30 +6767,7 @@
           <w:sz w:val="18"/>
           <w:szCs w:val="18"/>
           <w:bdr w:val="none" w:sz="0" w:space="0" w:color="auto" w:frame="1"/>
-        </w:rPr>
-        <w:t xml:space="preserve"> </w:t>
-      </w:r>
-      <w:proofErr w:type="spellStart"/>
-      <w:r>
-        <w:rPr>
-          <w:rStyle w:val="HTMLCode"/>
-          <w:rFonts w:ascii="Consolas" w:hAnsi="Consolas" w:cs="Consolas"/>
-          <w:color w:val="000000"/>
-          <w:sz w:val="18"/>
-          <w:szCs w:val="18"/>
-          <w:bdr w:val="none" w:sz="0" w:space="0" w:color="auto" w:frame="1"/>
-        </w:rPr>
-        <w:t>href</w:t>
-      </w:r>
-      <w:proofErr w:type="spellEnd"/>
-      <w:r>
-        <w:rPr>
-          <w:rStyle w:val="HTMLCode"/>
-          <w:rFonts w:ascii="Consolas" w:hAnsi="Consolas" w:cs="Consolas"/>
-          <w:color w:val="000000"/>
-          <w:sz w:val="18"/>
-          <w:szCs w:val="18"/>
-          <w:bdr w:val="none" w:sz="0" w:space="0" w:color="auto" w:frame="1"/>
+          <w:lang w:val="en-US"/>
         </w:rPr>
         <w:t>="/"&gt;</w:t>
       </w:r>
@@ -6961,26 +6781,55 @@
           <w:rFonts w:cs="Arial"/>
           <w:color w:val="000000"/>
           <w:szCs w:val="20"/>
+          <w:lang w:val="en-US"/>
         </w:rPr>
       </w:pPr>
     </w:p>
     <w:p>
       <w:pPr>
         <w:pStyle w:val="iBodyohneEinzug"/>
+        <w:rPr>
+          <w:lang w:val="en-US"/>
+        </w:rPr>
       </w:pPr>
     </w:p>
     <w:p>
       <w:pPr>
         <w:pStyle w:val="iZwiti"/>
         <w:outlineLvl w:val="0"/>
-      </w:pPr>
-      <w:r>
-        <w:t>Routen-Parameter empfangen</w:t>
-      </w:r>
+        <w:rPr>
+          <w:lang w:val="en-US"/>
+        </w:rPr>
+      </w:pPr>
+      <w:proofErr w:type="spellStart"/>
+      <w:r>
+        <w:rPr>
+          <w:lang w:val="en-US"/>
+        </w:rPr>
+        <w:t>Routen</w:t>
+      </w:r>
+      <w:proofErr w:type="spellEnd"/>
+      <w:r>
+        <w:rPr>
+          <w:lang w:val="en-US"/>
+        </w:rPr>
+        <w:t xml:space="preserve">-Parameter </w:t>
+      </w:r>
+      <w:proofErr w:type="spellStart"/>
+      <w:r>
+        <w:rPr>
+          <w:lang w:val="en-US"/>
+        </w:rPr>
+        <w:t>empfangen</w:t>
+      </w:r>
+      <w:proofErr w:type="spellEnd"/>
     </w:p>
     <w:p>
       <w:pPr>
         <w:pStyle w:val="iBodyohneEinzug"/>
+        <w:rPr>
+          <w:lang w:val="en-US"/>
+        </w:rPr>
       </w:pPr>
     </w:p>
     <w:p>
@@ -7804,7 +7653,6 @@
           <w:sz w:val="18"/>
           <w:szCs w:val="18"/>
           <w:bdr w:val="none" w:sz="0" w:space="0" w:color="auto" w:frame="1"/>
-          <w:lang w:val="en-US"/>
         </w:rPr>
       </w:pPr>
       <w:r>
@@ -7826,7 +7674,6 @@
           <w:sz w:val="18"/>
           <w:szCs w:val="18"/>
           <w:bdr w:val="none" w:sz="0" w:space="0" w:color="auto" w:frame="1"/>
-          <w:lang w:val="en-US"/>
         </w:rPr>
         <w:t>}</w:t>
       </w:r>
@@ -7849,18 +7696,16 @@
           <w:sz w:val="18"/>
           <w:szCs w:val="18"/>
           <w:bdr w:val="none" w:sz="0" w:space="0" w:color="auto" w:frame="1"/>
-          <w:lang w:val="en-US"/>
-        </w:rPr>
-      </w:pPr>
-      <w:r>
-        <w:rPr>
-          <w:rStyle w:val="HTMLCode"/>
-          <w:rFonts w:ascii="Consolas" w:hAnsi="Consolas" w:cs="Consolas"/>
-          <w:color w:val="000000"/>
-          <w:sz w:val="18"/>
-          <w:szCs w:val="18"/>
-          <w:bdr w:val="none" w:sz="0" w:space="0" w:color="auto" w:frame="1"/>
-          <w:lang w:val="en-US"/>
+        </w:rPr>
+      </w:pPr>
+      <w:r>
+        <w:rPr>
+          <w:rStyle w:val="HTMLCode"/>
+          <w:rFonts w:ascii="Consolas" w:hAnsi="Consolas" w:cs="Consolas"/>
+          <w:color w:val="000000"/>
+          <w:sz w:val="18"/>
+          <w:szCs w:val="18"/>
+          <w:bdr w:val="none" w:sz="0" w:space="0" w:color="auto" w:frame="1"/>
         </w:rPr>
         <w:t>}</w:t>
       </w:r>
@@ -7870,45 +7715,25 @@
         <w:pStyle w:val="iBodyohneEinzug"/>
         <w:rPr>
           <w:color w:val="FF0000"/>
-          <w:lang w:val="en-US"/>
         </w:rPr>
       </w:pPr>
       <w:r>
         <w:rPr>
           <w:color w:val="FF0000"/>
-          <w:lang w:val="en-US"/>
-        </w:rPr>
-        <w:t>((</w:t>
+        </w:rPr>
+        <w:t xml:space="preserve">((Ende </w:t>
       </w:r>
       <w:proofErr w:type="spellStart"/>
       <w:r>
         <w:rPr>
           <w:color w:val="FF0000"/>
-          <w:lang w:val="en-US"/>
-        </w:rPr>
-        <w:t>Ende</w:t>
+        </w:rPr>
+        <w:t>Listingingkasten</w:t>
       </w:r>
       <w:proofErr w:type="spellEnd"/>
       <w:r>
         <w:rPr>
           <w:color w:val="FF0000"/>
-          <w:lang w:val="en-US"/>
-        </w:rPr>
-        <w:t xml:space="preserve"> </w:t>
-      </w:r>
-      <w:proofErr w:type="spellStart"/>
-      <w:r>
-        <w:rPr>
-          <w:color w:val="FF0000"/>
-          <w:lang w:val="en-US"/>
-        </w:rPr>
-        <w:t>Listingingkasten</w:t>
-      </w:r>
-      <w:proofErr w:type="spellEnd"/>
-      <w:r>
-        <w:rPr>
-          <w:color w:val="FF0000"/>
-          <w:lang w:val="en-US"/>
         </w:rPr>
         <w:t>))</w:t>
       </w:r>
@@ -7917,9 +7742,6 @@
       <w:pPr>
         <w:pStyle w:val="iBody"/>
         <w:ind w:firstLine="0"/>
-        <w:rPr>
-          <w:lang w:val="en-US"/>
-        </w:rPr>
       </w:pPr>
     </w:p>
     <w:p>
@@ -7950,14 +7772,6 @@
           <w:szCs w:val="20"/>
         </w:rPr>
         <w:br/>
-      </w:r>
-      <w:r>
-        <w:rPr>
-          <w:rStyle w:val="apple-style-span"/>
-          <w:rFonts w:cs="Arial"/>
-          <w:color w:val="000000"/>
-          <w:szCs w:val="20"/>
-        </w:rPr>
         <w:t>Die wichtigsten Bestandteile des Routings haben wir hiermit kennengelernt. Unsere Anwendung "Cars Dashboard" ist nun voll funktionsfähig. Ganz selbstverständlich haben wir dabei ein</w:t>
       </w:r>
       <w:r>
@@ -8080,17 +7894,7 @@
           <w:color w:val="000000"/>
           <w:szCs w:val="20"/>
         </w:rPr>
-        <w:t xml:space="preserve">-Routers war daher die de-facto Lösung für komplexere Szenarien. Der neue Router in Angular 2 ist zwar weiterhin nicht ganz so mächtig, deckt aber viel mehr Anwendungsfälle ab. Dies ist eine gute Entwicklung des Frameworks. Die Balance zwischen einer einfachen </w:t>
-      </w:r>
-      <w:r>
-        <w:rPr>
-          <w:rStyle w:val="apple-style-span"/>
-          <w:rFonts w:cs="Arial"/>
-          <w:color w:val="000000"/>
-          <w:szCs w:val="20"/>
-        </w:rPr>
-        <w:lastRenderedPageBreak/>
-        <w:t>Verwendung und vielen Funktionen bleibt unserer Ansicht nach gut gewahrt.</w:t>
+        <w:t>-Routers war daher die de-facto Lösung für komplexere Szenarien. Der neue Router in Angular 2 ist zwar weiterhin nicht ganz so mächtig, deckt aber viel mehr Anwendungsfälle ab. Dies ist eine gute Entwicklung des Frameworks. Die Balance zwischen einer einfachen Verwendung und vielen Funktionen bleibt unserer Ansicht nach gut gewahrt.</w:t>
       </w:r>
     </w:p>
     <w:p>
@@ -8908,7 +8712,6 @@
         <w:rPr>
           <w:noProof/>
         </w:rPr>
-        <w:lastRenderedPageBreak/>
         <w:drawing>
           <wp:inline distT="0" distB="0" distL="0" distR="0" wp14:anchorId="746C87B1" wp14:editId="5E9AD3ED">
             <wp:extent cx="1600835" cy="1600835"/>
@@ -8958,6 +8761,7 @@
         <w:outlineLvl w:val="0"/>
       </w:pPr>
       <w:r>
+        <w:lastRenderedPageBreak/>
         <w:t>Autor</w:t>
       </w:r>
     </w:p>
@@ -8971,7 +8775,6 @@
           <w:lang w:val="pt-BR"/>
         </w:rPr>
       </w:pPr>
-      <w:commentRangeStart w:id="1"/>
       <w:r>
         <w:rPr>
           <w:rFonts w:ascii="Helvetica" w:hAnsi="Helvetica"/>
@@ -9072,14 +8875,6 @@
           <w:color w:val="FF0000"/>
         </w:rPr>
         <w:t>Autorenkasten))</w:t>
-      </w:r>
-      <w:commentRangeEnd w:id="1"/>
-      <w:r>
-        <w:rPr>
-          <w:rStyle w:val="Kommentarzeichen"/>
-          <w:rFonts w:ascii="Times New Roman" w:hAnsi="Times New Roman" w:cs="Times New Roman"/>
-        </w:rPr>
-        <w:commentReference w:id="1"/>
       </w:r>
     </w:p>
     <w:p>
@@ -9126,7 +8921,7 @@
                     <pic:cNvPicPr/>
                   </pic:nvPicPr>
                   <pic:blipFill>
-                    <a:blip r:embed="rId13">
+                    <a:blip r:embed="rId12">
                       <a:extLst>
                         <a:ext uri="{28A0092B-C50C-407E-A947-70E740481C1C}">
                           <a14:useLocalDpi xmlns:a14="http://schemas.microsoft.com/office/drawing/2010/main" val="0"/>
@@ -9198,7 +8993,6 @@
         </w:rPr>
         <w:t>Seine Schwerpunkte liegen auf Webanwendungen mit Angular und Node.js.</w:t>
       </w:r>
-      <w:commentRangeStart w:id="2"/>
     </w:p>
     <w:p>
       <w:pPr>
@@ -9225,14 +9019,8 @@
         </w:rPr>
         <w:t>Autorenkasten))</w:t>
       </w:r>
-      <w:commentRangeEnd w:id="2"/>
-      <w:r>
-        <w:rPr>
-          <w:rStyle w:val="Kommentarzeichen"/>
-          <w:rFonts w:ascii="Times New Roman" w:hAnsi="Times New Roman" w:cs="Times New Roman"/>
-        </w:rPr>
-        <w:commentReference w:id="2"/>
-      </w:r>
+      <w:bookmarkStart w:id="1" w:name="_GoBack"/>
+      <w:bookmarkEnd w:id="1"/>
     </w:p>
     <w:p>
       <w:pPr>
@@ -9443,289 +9231,287 @@
           <w:b/>
           <w:lang w:val="en-US"/>
         </w:rPr>
+        <w:t xml:space="preserve">1. </w:t>
+      </w:r>
+      <w:proofErr w:type="spellStart"/>
+      <w:r>
+        <w:rPr>
+          <w:b/>
+          <w:lang w:val="en-US"/>
+        </w:rPr>
+        <w:t>Komponente</w:t>
+      </w:r>
+      <w:proofErr w:type="spellEnd"/>
+      <w:r>
+        <w:rPr>
+          <w:b/>
+          <w:lang w:val="en-US"/>
+        </w:rPr>
+        <w:t>: Das Cars Dashboard ("Dashboard")</w:t>
+      </w:r>
+      <w:r>
+        <w:rPr>
+          <w:lang w:val="en-US"/>
+        </w:rPr>
+        <w:t xml:space="preserve"> </w:t>
+      </w:r>
+      <w:r>
+        <w:rPr>
+          <w:color w:val="FF0000"/>
+          <w:lang w:val="en-US"/>
+        </w:rPr>
+        <w:t>(</w:t>
+      </w:r>
+      <w:r>
+        <w:rPr>
+          <w:color w:val="FF0000"/>
+          <w:lang w:val="en-US"/>
+        </w:rPr>
+        <w:t>Screenshot</w:t>
+      </w:r>
+      <w:r>
+        <w:rPr>
+          <w:color w:val="FF0000"/>
+          <w:lang w:val="en-US"/>
+        </w:rPr>
+        <w:t xml:space="preserve"> </w:t>
+      </w:r>
+      <w:r>
+        <w:rPr>
+          <w:color w:val="FF0000"/>
+          <w:lang w:val="en-US"/>
+        </w:rPr>
+        <w:t>1)</w:t>
+      </w:r>
+    </w:p>
+    <w:p>
+      <w:pPr>
+        <w:rPr>
+          <w:lang w:val="en-US"/>
+        </w:rPr>
+      </w:pPr>
+    </w:p>
+    <w:p>
+      <w:pPr>
+        <w:pStyle w:val="iBU"/>
+        <w:rPr>
+          <w:lang w:val="pt-BR"/>
+        </w:rPr>
+      </w:pPr>
+      <w:r>
+        <w:rPr>
+          <w:lang w:val="pt-BR"/>
+        </w:rPr>
+        <w:t>((</w:t>
+      </w:r>
+      <w:r>
+        <w:rPr>
+          <w:lang w:val="pt-BR"/>
+        </w:rPr>
+        <w:t>(images/screenshot_driver-form.png</w:t>
+      </w:r>
+      <w:r>
+        <w:rPr>
+          <w:lang w:val="pt-BR"/>
+        </w:rPr>
+        <w:t>))</w:t>
+      </w:r>
+    </w:p>
+    <w:p>
+      <w:pPr>
+        <w:pStyle w:val="iBU"/>
+      </w:pPr>
+      <w:r>
+        <w:rPr>
+          <w:b/>
+        </w:rPr>
+        <w:t>2 . Komponente: Formular zum Eintragen der Fahrerdaten ("</w:t>
+      </w:r>
+      <w:proofErr w:type="spellStart"/>
+      <w:r>
+        <w:rPr>
+          <w:b/>
+        </w:rPr>
+        <w:t>DriverForm</w:t>
+      </w:r>
+      <w:proofErr w:type="spellEnd"/>
+      <w:r>
+        <w:rPr>
+          <w:b/>
+        </w:rPr>
+        <w:t>")</w:t>
+      </w:r>
+      <w:r>
+        <w:t xml:space="preserve"> </w:t>
+      </w:r>
+      <w:r>
+        <w:rPr>
+          <w:color w:val="FF0000"/>
+        </w:rPr>
+        <w:t>(</w:t>
+      </w:r>
+      <w:r>
+        <w:rPr>
+          <w:color w:val="FF0000"/>
+        </w:rPr>
+        <w:t>Screenshot</w:t>
+      </w:r>
+      <w:r>
+        <w:rPr>
+          <w:color w:val="FF0000"/>
+        </w:rPr>
+        <w:t xml:space="preserve"> </w:t>
+      </w:r>
+      <w:r>
+        <w:rPr>
+          <w:color w:val="FF0000"/>
+        </w:rPr>
+        <w:t>2)</w:t>
+      </w:r>
+    </w:p>
+    <w:p>
+      <w:pPr>
+        <w:pStyle w:val="iKastenBody"/>
+      </w:pPr>
+    </w:p>
+    <w:p>
+      <w:pPr>
+        <w:pStyle w:val="iBU"/>
+        <w:rPr>
+          <w:lang w:val="pt-BR"/>
+        </w:rPr>
+      </w:pPr>
+      <w:r>
+        <w:rPr>
+          <w:lang w:val="pt-BR"/>
+        </w:rPr>
+        <w:t>((</w:t>
+      </w:r>
+      <w:r>
+        <w:rPr>
+          <w:lang w:val="pt-BR"/>
+        </w:rPr>
+        <w:t>images/problem.png</w:t>
+      </w:r>
+      <w:r>
+        <w:rPr>
+          <w:lang w:val="pt-BR"/>
+        </w:rPr>
+        <w:t>))</w:t>
+      </w:r>
+    </w:p>
+    <w:p>
+      <w:pPr>
+        <w:pStyle w:val="iBU"/>
+      </w:pPr>
+      <w:r>
+        <w:rPr>
+          <w:b/>
+        </w:rPr>
+        <w:t>Bild 1: Ohne Routing kommt man hier nicht weiter</w:t>
+      </w:r>
+      <w:r>
+        <w:t xml:space="preserve"> </w:t>
+      </w:r>
+      <w:r>
+        <w:rPr>
+          <w:color w:val="FF0000"/>
+        </w:rPr>
+        <w:t>(Bild</w:t>
+      </w:r>
+      <w:r>
+        <w:rPr>
+          <w:color w:val="FF0000"/>
+        </w:rPr>
+        <w:t xml:space="preserve"> </w:t>
+      </w:r>
+      <w:r>
+        <w:rPr>
+          <w:color w:val="FF0000"/>
+        </w:rPr>
+        <w:t>1</w:t>
+      </w:r>
+      <w:r>
+        <w:rPr>
+          <w:color w:val="FF0000"/>
+        </w:rPr>
+        <w:t>)</w:t>
+      </w:r>
+    </w:p>
+    <w:p>
+      <w:pPr>
+        <w:pStyle w:val="iKastenBody"/>
+      </w:pPr>
+    </w:p>
+    <w:p>
+      <w:pPr>
+        <w:pStyle w:val="iBU"/>
+        <w:rPr>
+          <w:lang w:val="pt-BR"/>
+        </w:rPr>
+      </w:pPr>
+      <w:r>
+        <w:rPr>
+          <w:lang w:val="pt-BR"/>
+        </w:rPr>
         <w:lastRenderedPageBreak/>
-        <w:t xml:space="preserve">1. </w:t>
-      </w:r>
-      <w:proofErr w:type="spellStart"/>
+        <w:t>((</w:t>
+      </w:r>
+      <w:r>
+        <w:rPr>
+          <w:lang w:val="pt-BR"/>
+        </w:rPr>
+        <w:t>images/loesung.png</w:t>
+      </w:r>
+      <w:r>
+        <w:rPr>
+          <w:lang w:val="pt-BR"/>
+        </w:rPr>
+        <w:t>))</w:t>
+      </w:r>
+    </w:p>
+    <w:p>
+      <w:pPr>
+        <w:pStyle w:val="iBU"/>
+      </w:pPr>
       <w:r>
         <w:rPr>
           <w:b/>
-          <w:lang w:val="en-US"/>
-        </w:rPr>
-        <w:t>Komponente</w:t>
-      </w:r>
-      <w:proofErr w:type="spellEnd"/>
-      <w:r>
-        <w:rPr>
-          <w:b/>
-          <w:lang w:val="en-US"/>
-        </w:rPr>
-        <w:t>: Das Cars Dashboard ("Dashboard")</w:t>
-      </w:r>
-      <w:r>
-        <w:rPr>
-          <w:lang w:val="en-US"/>
-        </w:rPr>
+        </w:rPr>
+        <w:t>Bild 2: Mittels Routing sind nun alle Komponenten erreichbar</w:t>
+      </w:r>
+      <w:r>
         <w:t xml:space="preserve"> </w:t>
       </w:r>
       <w:r>
         <w:rPr>
           <w:color w:val="FF0000"/>
-          <w:lang w:val="en-US"/>
-        </w:rPr>
-        <w:t>(</w:t>
+        </w:rPr>
+        <w:t>(Bild</w:t>
       </w:r>
       <w:r>
         <w:rPr>
           <w:color w:val="FF0000"/>
-          <w:lang w:val="en-US"/>
-        </w:rPr>
-        <w:t>Screenshot</w:t>
+        </w:rPr>
+        <w:t xml:space="preserve"> </w:t>
       </w:r>
       <w:r>
         <w:rPr>
           <w:color w:val="FF0000"/>
-          <w:lang w:val="en-US"/>
-        </w:rPr>
-        <w:t xml:space="preserve"> </w:t>
+        </w:rPr>
+        <w:t>2</w:t>
       </w:r>
       <w:r>
         <w:rPr>
           <w:color w:val="FF0000"/>
-          <w:lang w:val="en-US"/>
-        </w:rPr>
-        <w:t>1)</w:t>
-      </w:r>
-    </w:p>
-    <w:p>
-      <w:pPr>
-        <w:rPr>
-          <w:lang w:val="en-US"/>
-        </w:rPr>
-      </w:pPr>
-    </w:p>
-    <w:p>
-      <w:pPr>
-        <w:pStyle w:val="iBU"/>
-        <w:rPr>
-          <w:lang w:val="pt-BR"/>
-        </w:rPr>
-      </w:pPr>
-      <w:r>
-        <w:rPr>
-          <w:lang w:val="pt-BR"/>
-        </w:rPr>
-        <w:t>((</w:t>
-      </w:r>
-      <w:r>
-        <w:rPr>
-          <w:lang w:val="pt-BR"/>
-        </w:rPr>
-        <w:t>(images/screenshot_driver-form.png</w:t>
-      </w:r>
-      <w:r>
-        <w:rPr>
-          <w:lang w:val="pt-BR"/>
-        </w:rPr>
-        <w:t>))</w:t>
-      </w:r>
-    </w:p>
-    <w:p>
-      <w:pPr>
-        <w:pStyle w:val="iBU"/>
-      </w:pPr>
-      <w:r>
-        <w:rPr>
-          <w:b/>
-        </w:rPr>
-        <w:t>2 . Komponente: Formular zum Eintragen der Fahrerdaten ("</w:t>
-      </w:r>
-      <w:proofErr w:type="spellStart"/>
-      <w:r>
-        <w:rPr>
-          <w:b/>
-        </w:rPr>
-        <w:t>DriverForm</w:t>
-      </w:r>
-      <w:proofErr w:type="spellEnd"/>
-      <w:r>
-        <w:rPr>
-          <w:b/>
-        </w:rPr>
-        <w:t>")</w:t>
-      </w:r>
-      <w:r>
-        <w:t xml:space="preserve"> </w:t>
-      </w:r>
-      <w:r>
-        <w:rPr>
-          <w:color w:val="FF0000"/>
-        </w:rPr>
-        <w:t>(</w:t>
-      </w:r>
-      <w:r>
-        <w:rPr>
-          <w:color w:val="FF0000"/>
-        </w:rPr>
-        <w:t>Screenshot</w:t>
-      </w:r>
-      <w:r>
-        <w:rPr>
-          <w:color w:val="FF0000"/>
-        </w:rPr>
-        <w:t xml:space="preserve"> </w:t>
-      </w:r>
-      <w:r>
-        <w:rPr>
-          <w:color w:val="FF0000"/>
-        </w:rPr>
-        <w:t>2)</w:t>
+        </w:rPr>
+        <w:t>)</w:t>
       </w:r>
     </w:p>
     <w:p>
       <w:pPr>
         <w:pStyle w:val="iKastenBody"/>
       </w:pPr>
-    </w:p>
-    <w:p>
-      <w:pPr>
-        <w:pStyle w:val="iBU"/>
-        <w:rPr>
-          <w:lang w:val="pt-BR"/>
-        </w:rPr>
-      </w:pPr>
-      <w:r>
-        <w:rPr>
-          <w:lang w:val="pt-BR"/>
-        </w:rPr>
-        <w:t>((</w:t>
-      </w:r>
-      <w:r>
-        <w:rPr>
-          <w:lang w:val="pt-BR"/>
-        </w:rPr>
-        <w:t>images/problem.png</w:t>
-      </w:r>
-      <w:r>
-        <w:rPr>
-          <w:lang w:val="pt-BR"/>
-        </w:rPr>
-        <w:t>))</w:t>
-      </w:r>
-    </w:p>
-    <w:p>
-      <w:pPr>
-        <w:pStyle w:val="iBU"/>
-      </w:pPr>
-      <w:r>
-        <w:rPr>
-          <w:b/>
-        </w:rPr>
-        <w:t>Bild 1: Ohne Routing kommt man hier nicht weiter</w:t>
-      </w:r>
-      <w:r>
-        <w:t xml:space="preserve"> </w:t>
-      </w:r>
-      <w:r>
-        <w:rPr>
-          <w:color w:val="FF0000"/>
-        </w:rPr>
-        <w:t>(Bild</w:t>
-      </w:r>
-      <w:r>
-        <w:rPr>
-          <w:color w:val="FF0000"/>
-        </w:rPr>
-        <w:t xml:space="preserve"> </w:t>
-      </w:r>
-      <w:r>
-        <w:rPr>
-          <w:color w:val="FF0000"/>
-        </w:rPr>
-        <w:t>1</w:t>
-      </w:r>
-      <w:r>
-        <w:rPr>
-          <w:color w:val="FF0000"/>
-        </w:rPr>
-        <w:t>)</w:t>
-      </w:r>
-    </w:p>
-    <w:p>
-      <w:pPr>
-        <w:pStyle w:val="iKastenBody"/>
-      </w:pPr>
-    </w:p>
-    <w:p>
-      <w:pPr>
-        <w:pStyle w:val="iBU"/>
-        <w:rPr>
-          <w:lang w:val="pt-BR"/>
-        </w:rPr>
-      </w:pPr>
-      <w:r>
-        <w:rPr>
-          <w:lang w:val="pt-BR"/>
-        </w:rPr>
-        <w:t>((</w:t>
-      </w:r>
-      <w:r>
-        <w:rPr>
-          <w:lang w:val="pt-BR"/>
-        </w:rPr>
-        <w:t>images/loesung.png</w:t>
-      </w:r>
-      <w:r>
-        <w:rPr>
-          <w:lang w:val="pt-BR"/>
-        </w:rPr>
-        <w:t>))</w:t>
-      </w:r>
-    </w:p>
-    <w:p>
-      <w:pPr>
-        <w:pStyle w:val="iBU"/>
-      </w:pPr>
-      <w:r>
-        <w:rPr>
-          <w:b/>
-        </w:rPr>
-        <w:t>Bild 2: Mittels Routing sind nun alle Komponenten erreichbar</w:t>
-      </w:r>
-      <w:r>
-        <w:t xml:space="preserve"> </w:t>
-      </w:r>
-      <w:r>
-        <w:rPr>
-          <w:color w:val="FF0000"/>
-        </w:rPr>
-        <w:t>(Bild</w:t>
-      </w:r>
-      <w:r>
-        <w:rPr>
-          <w:color w:val="FF0000"/>
-        </w:rPr>
-        <w:t xml:space="preserve"> </w:t>
-      </w:r>
-      <w:r>
-        <w:rPr>
-          <w:color w:val="FF0000"/>
-        </w:rPr>
-        <w:t>2</w:t>
-      </w:r>
-      <w:r>
-        <w:rPr>
-          <w:color w:val="FF0000"/>
-        </w:rPr>
-        <w:t>)</w:t>
-      </w:r>
-    </w:p>
-    <w:p>
-      <w:pPr>
-        <w:pStyle w:val="iKastenBody"/>
-      </w:pPr>
-      <w:bookmarkStart w:id="3" w:name="_GoBack"/>
-      <w:bookmarkEnd w:id="3"/>
     </w:p>
     <w:sectPr>
       <w:pgSz w:w="11906" w:h="16838"/>
@@ -9735,43 +9521,6 @@
     </w:sectPr>
   </w:body>
 </w:document>
-</file>
-
-<file path=word/comments.xml><?xml version="1.0" encoding="utf-8"?>
-<w:comments xmlns:wpc="http://schemas.microsoft.com/office/word/2010/wordprocessingCanvas" xmlns:mc="http://schemas.openxmlformats.org/markup-compatibility/2006" xmlns:o="urn:schemas-microsoft-com:office:office" xmlns:r="http://schemas.openxmlformats.org/officeDocument/2006/relationships" xmlns:m="http://schemas.openxmlformats.org/officeDocument/2006/math" xmlns:v="urn:schemas-microsoft-com:vml" xmlns:wp14="http://schemas.microsoft.com/office/word/2010/wordprocessingDrawing" xmlns:wp="http://schemas.openxmlformats.org/drawingml/2006/wordprocessingDrawing" xmlns:w10="urn:schemas-microsoft-com:office:word" xmlns:w="http://schemas.openxmlformats.org/wordprocessingml/2006/main" xmlns:w14="http://schemas.microsoft.com/office/word/2010/wordml" xmlns:wpg="http://schemas.microsoft.com/office/word/2010/wordprocessingGroup" xmlns:wpi="http://schemas.microsoft.com/office/word/2010/wordprocessingInk" xmlns:wne="http://schemas.microsoft.com/office/word/2006/wordml" xmlns:wps="http://schemas.microsoft.com/office/word/2010/wordprocessingShape" mc:Ignorable="w14 wp14">
-  <w:comment w:id="1" w:author="me@johanneshoppe.de" w:date="2015-12-11T00:38:00Z" w:initials="m">
-    <w:p>
-      <w:pPr>
-        <w:pStyle w:val="Kommentartext"/>
-      </w:pPr>
-      <w:r>
-        <w:rPr>
-          <w:rStyle w:val="Kommentarzeichen"/>
-        </w:rPr>
-        <w:annotationRef/>
-      </w:r>
-      <w:r>
-        <w:t>Neu!</w:t>
-      </w:r>
-    </w:p>
-  </w:comment>
-  <w:comment w:id="2" w:author="me@johanneshoppe.de" w:date="2015-12-10T23:44:00Z" w:initials="m">
-    <w:p>
-      <w:pPr>
-        <w:pStyle w:val="Kommentartext"/>
-      </w:pPr>
-      <w:r>
-        <w:rPr>
-          <w:rStyle w:val="Kommentarzeichen"/>
-        </w:rPr>
-        <w:annotationRef/>
-      </w:r>
-      <w:r>
-        <w:t>Neu!</w:t>
-      </w:r>
-    </w:p>
-  </w:comment>
-</w:comments>
 </file>
 
 <file path=word/numbering.xml><?xml version="1.0" encoding="utf-8"?>

</xml_diff>